<commit_message>
put lists in fontes bibliograficas e word
</commit_message>
<xml_diff>
--- a/conteudo.docx
+++ b/conteudo.docx
@@ -5,10 +5,435 @@
     <w:p>
       <w:pPr>
         <w:rPr>
-          <w:u w:val="single"/>
-        </w:rPr>
-      </w:pPr>
+          <w:rFonts w:ascii="Arial" w:hAnsi="Arial" w:cs="Arial"/>
+          <w:b/>
+          <w:sz w:val="24"/>
+          <w:szCs w:val="24"/>
+        </w:rPr>
+      </w:pPr>
+      <w:r>
+        <w:rPr>
+          <w:rFonts w:ascii="Arial" w:hAnsi="Arial" w:cs="Arial"/>
+          <w:b/>
+          <w:sz w:val="24"/>
+          <w:szCs w:val="24"/>
+        </w:rPr>
+        <w:t>Descrição da profissão</w:t>
+      </w:r>
+    </w:p>
+    <w:p>
+      <w:pPr>
+        <w:ind w:firstLine="708"/>
+        <w:rPr>
+          <w:rFonts w:ascii="Arial" w:hAnsi="Arial" w:cs="Arial"/>
+          <w:sz w:val="24"/>
+          <w:szCs w:val="24"/>
+        </w:rPr>
+      </w:pPr>
+      <w:r>
+        <w:rPr>
+          <w:rFonts w:ascii="Arial" w:hAnsi="Arial" w:cs="Arial"/>
+          <w:sz w:val="24"/>
+          <w:szCs w:val="24"/>
+        </w:rPr>
+        <w:t xml:space="preserve">Resumidamente, um gestor industrial é </w:t>
+      </w:r>
+      <w:r>
+        <w:rPr>
+          <w:rFonts w:ascii="Arial" w:hAnsi="Arial" w:cs="Arial"/>
+          <w:sz w:val="24"/>
+          <w:szCs w:val="24"/>
+        </w:rPr>
+        <w:t>responsável</w:t>
+      </w:r>
+      <w:r>
+        <w:rPr>
+          <w:rFonts w:ascii="Arial" w:hAnsi="Arial" w:cs="Arial"/>
+          <w:sz w:val="24"/>
+          <w:szCs w:val="24"/>
+        </w:rPr>
+        <w:t xml:space="preserve"> por administrar uma </w:t>
+      </w:r>
+      <w:r>
+        <w:rPr>
+          <w:rFonts w:ascii="Arial" w:hAnsi="Arial" w:cs="Arial"/>
+          <w:sz w:val="24"/>
+          <w:szCs w:val="24"/>
+        </w:rPr>
+        <w:t>Industria, um profissional de gestão industrial deve manejar o estoque, otimizar fluxo financeiros, gerir o armazenamento de produtos e, principalmente PPCP (Planejamento, Programação e Controle da Produção)</w:t>
+      </w:r>
+      <w:r>
+        <w:rPr>
+          <w:rFonts w:ascii="Arial" w:hAnsi="Arial" w:cs="Arial"/>
+          <w:sz w:val="24"/>
+          <w:szCs w:val="24"/>
+        </w:rPr>
+        <w:t>. Gestores industriais são importantíssimos para o funcionamento e eficiência das fábricas, assim como a segurança.</w:t>
+      </w:r>
+    </w:p>
+    <w:p>
+      <w:pPr>
+        <w:ind w:firstLine="708"/>
+        <w:rPr>
+          <w:rFonts w:ascii="Arial" w:hAnsi="Arial" w:cs="Arial"/>
+          <w:sz w:val="24"/>
+          <w:szCs w:val="24"/>
+        </w:rPr>
+      </w:pPr>
+    </w:p>
+    <w:p>
+      <w:pPr>
+        <w:rPr>
+          <w:rFonts w:ascii="Arial" w:hAnsi="Arial" w:cs="Arial"/>
+          <w:b/>
+          <w:sz w:val="24"/>
+          <w:szCs w:val="24"/>
+        </w:rPr>
+      </w:pPr>
+      <w:r>
+        <w:rPr>
+          <w:rFonts w:ascii="Arial" w:hAnsi="Arial" w:cs="Arial"/>
+          <w:b/>
+          <w:sz w:val="24"/>
+          <w:szCs w:val="24"/>
+        </w:rPr>
+        <w:t xml:space="preserve">Campo de atuação </w:t>
+      </w:r>
+    </w:p>
+    <w:p>
+      <w:pPr>
+        <w:rPr>
+          <w:rFonts w:ascii="Arial" w:hAnsi="Arial" w:cs="Arial"/>
+          <w:sz w:val="24"/>
+          <w:szCs w:val="24"/>
+        </w:rPr>
+      </w:pPr>
+      <w:r>
+        <w:rPr>
+          <w:rFonts w:ascii="Arial" w:hAnsi="Arial" w:cs="Arial"/>
+          <w:sz w:val="24"/>
+          <w:szCs w:val="24"/>
+        </w:rPr>
+        <w:t>As diferentes áreas da Gestão Industrial</w:t>
+      </w:r>
+    </w:p>
+    <w:p>
+      <w:pPr>
+        <w:rPr>
+          <w:rFonts w:ascii="Arial" w:hAnsi="Arial" w:cs="Arial"/>
+          <w:sz w:val="24"/>
+          <w:szCs w:val="24"/>
+        </w:rPr>
+      </w:pPr>
+      <w:r>
+        <w:rPr>
+          <w:rFonts w:ascii="Arial" w:hAnsi="Arial" w:cs="Arial"/>
+          <w:sz w:val="24"/>
+          <w:szCs w:val="24"/>
+        </w:rPr>
+        <w:t>Os gestores industriais têm um campo de atuação bastante diversificado, abrangendo diversos setores e áreas dentro de uma indústria. Eles podem trabalhar em setores como:</w:t>
+      </w:r>
+    </w:p>
+    <w:p>
+      <w:pPr>
+        <w:rPr>
+          <w:rFonts w:ascii="Arial" w:hAnsi="Arial" w:cs="Arial"/>
+          <w:sz w:val="24"/>
+          <w:szCs w:val="24"/>
+        </w:rPr>
+      </w:pPr>
+    </w:p>
+    <w:p>
+      <w:pPr>
+        <w:pStyle w:val="PargrafodaLista"/>
+        <w:numPr>
+          <w:ilvl w:val="0"/>
+          <w:numId w:val="2"/>
+        </w:numPr>
+        <w:rPr>
+          <w:rFonts w:ascii="Arial" w:hAnsi="Arial" w:cs="Arial"/>
+          <w:sz w:val="24"/>
+          <w:szCs w:val="24"/>
+        </w:rPr>
+      </w:pPr>
+      <w:r>
+        <w:rPr>
+          <w:rFonts w:ascii="Arial" w:hAnsi="Arial" w:cs="Arial"/>
+          <w:sz w:val="24"/>
+          <w:szCs w:val="24"/>
+        </w:rPr>
+        <w:t>Produção e Manufatura: Focam na otimização dos processos de produção, implementação de melhorias contínuas e garantia da qualidade dos produtos finais.</w:t>
+      </w:r>
+    </w:p>
+    <w:p>
+      <w:pPr>
+        <w:rPr>
+          <w:rFonts w:ascii="Arial" w:hAnsi="Arial" w:cs="Arial"/>
+          <w:sz w:val="24"/>
+          <w:szCs w:val="24"/>
+        </w:rPr>
+      </w:pPr>
+    </w:p>
+    <w:p>
+      <w:pPr>
+        <w:pStyle w:val="PargrafodaLista"/>
+        <w:numPr>
+          <w:ilvl w:val="0"/>
+          <w:numId w:val="2"/>
+        </w:numPr>
+        <w:rPr>
+          <w:rFonts w:ascii="Arial" w:hAnsi="Arial" w:cs="Arial"/>
+          <w:sz w:val="24"/>
+          <w:szCs w:val="24"/>
+        </w:rPr>
+      </w:pPr>
+      <w:r>
+        <w:rPr>
+          <w:rFonts w:ascii="Arial" w:hAnsi="Arial" w:cs="Arial"/>
+          <w:sz w:val="24"/>
+          <w:szCs w:val="24"/>
+        </w:rPr>
+        <w:t>Logística e Cadeia de Suprimentos: Envolvem-se na gestão de transporte, armazenamento e distribuição de materiais e produtos, garantindo eficiência e redução de custos.</w:t>
+      </w:r>
+    </w:p>
+    <w:p>
+      <w:pPr>
+        <w:rPr>
+          <w:rFonts w:ascii="Arial" w:hAnsi="Arial" w:cs="Arial"/>
+          <w:sz w:val="24"/>
+          <w:szCs w:val="24"/>
+        </w:rPr>
+      </w:pPr>
+    </w:p>
+    <w:p>
+      <w:pPr>
+        <w:pStyle w:val="PargrafodaLista"/>
+        <w:numPr>
+          <w:ilvl w:val="0"/>
+          <w:numId w:val="2"/>
+        </w:numPr>
+        <w:rPr>
+          <w:rFonts w:ascii="Arial" w:hAnsi="Arial" w:cs="Arial"/>
+          <w:sz w:val="24"/>
+          <w:szCs w:val="24"/>
+        </w:rPr>
+      </w:pPr>
+      <w:r>
+        <w:rPr>
+          <w:rFonts w:ascii="Arial" w:hAnsi="Arial" w:cs="Arial"/>
+          <w:sz w:val="24"/>
+          <w:szCs w:val="24"/>
+        </w:rPr>
+        <w:t>Planejamento e Controle da Produção (PPCP): Responsáveis por planejar, programar e controlar todas as etapas da produção para assegurar que os prazos e as metas sejam cumpridos.</w:t>
+      </w:r>
+    </w:p>
+    <w:p>
+      <w:pPr>
+        <w:rPr>
+          <w:rFonts w:ascii="Arial" w:hAnsi="Arial" w:cs="Arial"/>
+          <w:sz w:val="24"/>
+          <w:szCs w:val="24"/>
+        </w:rPr>
+      </w:pPr>
+    </w:p>
+    <w:p>
+      <w:pPr>
+        <w:pStyle w:val="PargrafodaLista"/>
+        <w:numPr>
+          <w:ilvl w:val="0"/>
+          <w:numId w:val="2"/>
+        </w:numPr>
+        <w:rPr>
+          <w:rFonts w:ascii="Arial" w:hAnsi="Arial" w:cs="Arial"/>
+          <w:sz w:val="24"/>
+          <w:szCs w:val="24"/>
+        </w:rPr>
+      </w:pPr>
+      <w:r>
+        <w:rPr>
+          <w:rFonts w:ascii="Arial" w:hAnsi="Arial" w:cs="Arial"/>
+          <w:sz w:val="24"/>
+          <w:szCs w:val="24"/>
+        </w:rPr>
+        <w:t>Gestão de Estoques: Monitoram e controlam os níveis de estoque, evitando excessos ou faltas que possam impactar a produção.</w:t>
+      </w:r>
+    </w:p>
+    <w:p>
+      <w:pPr>
+        <w:rPr>
+          <w:rFonts w:ascii="Arial" w:hAnsi="Arial" w:cs="Arial"/>
+          <w:sz w:val="24"/>
+          <w:szCs w:val="24"/>
+        </w:rPr>
+      </w:pPr>
+    </w:p>
+    <w:p>
+      <w:pPr>
+        <w:pStyle w:val="PargrafodaLista"/>
+        <w:numPr>
+          <w:ilvl w:val="0"/>
+          <w:numId w:val="2"/>
+        </w:numPr>
+        <w:rPr>
+          <w:rFonts w:ascii="Arial" w:hAnsi="Arial" w:cs="Arial"/>
+          <w:sz w:val="24"/>
+          <w:szCs w:val="24"/>
+        </w:rPr>
+      </w:pPr>
+      <w:r>
+        <w:rPr>
+          <w:rFonts w:ascii="Arial" w:hAnsi="Arial" w:cs="Arial"/>
+          <w:sz w:val="24"/>
+          <w:szCs w:val="24"/>
+        </w:rPr>
+        <w:t>Qualidade: Implementam sistemas de gestão da qualidade para assegurar que os produtos atendam às normas e padrões exigidos pelo mercado.</w:t>
+      </w:r>
+    </w:p>
+    <w:p>
+      <w:pPr>
+        <w:rPr>
+          <w:rFonts w:ascii="Arial" w:hAnsi="Arial" w:cs="Arial"/>
+          <w:sz w:val="24"/>
+          <w:szCs w:val="24"/>
+        </w:rPr>
+      </w:pPr>
+    </w:p>
+    <w:p>
+      <w:pPr>
+        <w:pStyle w:val="PargrafodaLista"/>
+        <w:numPr>
+          <w:ilvl w:val="0"/>
+          <w:numId w:val="2"/>
+        </w:numPr>
+        <w:rPr>
+          <w:rFonts w:ascii="Arial" w:hAnsi="Arial" w:cs="Arial"/>
+          <w:sz w:val="24"/>
+          <w:szCs w:val="24"/>
+        </w:rPr>
+      </w:pPr>
+      <w:r>
+        <w:rPr>
+          <w:rFonts w:ascii="Arial" w:hAnsi="Arial" w:cs="Arial"/>
+          <w:sz w:val="24"/>
+          <w:szCs w:val="24"/>
+        </w:rPr>
+        <w:t>Manutenção Industrial: Coordenam a manutenção preventiva e corretiva dos equipamentos, garantindo a continuidade e eficiência das operações.</w:t>
+      </w:r>
+    </w:p>
+    <w:p>
+      <w:pPr>
+        <w:rPr>
+          <w:rFonts w:ascii="Arial" w:hAnsi="Arial" w:cs="Arial"/>
+          <w:sz w:val="24"/>
+          <w:szCs w:val="24"/>
+        </w:rPr>
+      </w:pPr>
+    </w:p>
+    <w:p>
+      <w:pPr>
+        <w:pStyle w:val="PargrafodaLista"/>
+        <w:numPr>
+          <w:ilvl w:val="0"/>
+          <w:numId w:val="2"/>
+        </w:numPr>
+        <w:rPr>
+          <w:rFonts w:ascii="Arial" w:hAnsi="Arial" w:cs="Arial"/>
+          <w:sz w:val="24"/>
+          <w:szCs w:val="24"/>
+        </w:rPr>
+      </w:pPr>
+      <w:r>
+        <w:rPr>
+          <w:rFonts w:ascii="Arial" w:hAnsi="Arial" w:cs="Arial"/>
+          <w:sz w:val="24"/>
+          <w:szCs w:val="24"/>
+        </w:rPr>
+        <w:lastRenderedPageBreak/>
+        <w:t>Segurança no Trabalho: Desenvolvem e aplicam políticas de segurança, promovendo um ambiente de trabalho seguro e reduzindo riscos de acidentes.</w:t>
+      </w:r>
+    </w:p>
+    <w:p>
+      <w:pPr>
+        <w:rPr>
+          <w:rFonts w:ascii="Arial" w:hAnsi="Arial" w:cs="Arial"/>
+          <w:sz w:val="24"/>
+          <w:szCs w:val="24"/>
+        </w:rPr>
+      </w:pPr>
+    </w:p>
+    <w:p>
+      <w:pPr>
+        <w:pStyle w:val="PargrafodaLista"/>
+        <w:numPr>
+          <w:ilvl w:val="0"/>
+          <w:numId w:val="2"/>
+        </w:numPr>
+        <w:rPr>
+          <w:rFonts w:ascii="Arial" w:hAnsi="Arial" w:cs="Arial"/>
+          <w:sz w:val="24"/>
+          <w:szCs w:val="24"/>
+        </w:rPr>
+      </w:pPr>
+      <w:r>
+        <w:rPr>
+          <w:rFonts w:ascii="Arial" w:hAnsi="Arial" w:cs="Arial"/>
+          <w:sz w:val="24"/>
+          <w:szCs w:val="24"/>
+        </w:rPr>
+        <w:t>Inovação e Tecnologia: Adotam novas tecnologias e processos inovadores para aumentar a competitividade e a sustentabilidade da indústria.</w:t>
+      </w:r>
+    </w:p>
+    <w:p>
+      <w:pPr>
+        <w:rPr>
+          <w:rFonts w:ascii="Arial" w:hAnsi="Arial" w:cs="Arial"/>
+          <w:sz w:val="24"/>
+          <w:szCs w:val="24"/>
+        </w:rPr>
+      </w:pPr>
+    </w:p>
+    <w:p>
+      <w:pPr>
+        <w:rPr>
+          <w:rFonts w:ascii="Arial" w:hAnsi="Arial" w:cs="Arial"/>
+          <w:sz w:val="24"/>
+          <w:szCs w:val="24"/>
+        </w:rPr>
+      </w:pPr>
+      <w:r>
+        <w:rPr>
+          <w:rFonts w:ascii="Arial" w:hAnsi="Arial" w:cs="Arial"/>
+          <w:sz w:val="24"/>
+          <w:szCs w:val="24"/>
+        </w:rPr>
+        <w:t>Essas áreas interligadas garantem que o gestor industrial possa contribuir de maneira abrangente para a eficiência, segurança e sucesso da empresa</w:t>
+      </w:r>
+    </w:p>
+    <w:p>
+      <w:pPr>
+        <w:rPr>
+          <w:rFonts w:ascii="Arial" w:hAnsi="Arial" w:cs="Arial"/>
+          <w:sz w:val="24"/>
+          <w:szCs w:val="24"/>
+        </w:rPr>
+      </w:pPr>
+      <w:r>
+        <w:rPr>
+          <w:rFonts w:ascii="Arial" w:hAnsi="Arial" w:cs="Arial"/>
+          <w:sz w:val="24"/>
+          <w:szCs w:val="24"/>
+        </w:rPr>
+        <w:t xml:space="preserve">Tambem é importante lembrar que um gestor industrial pode ser especializado </w:t>
+      </w:r>
       <w:bookmarkStart w:id="0" w:name="_GoBack"/>
+      <w:r>
+        <w:rPr>
+          <w:rFonts w:ascii="Arial" w:hAnsi="Arial" w:cs="Arial"/>
+          <w:sz w:val="24"/>
+          <w:szCs w:val="24"/>
+        </w:rPr>
+        <w:t>e atuar em várias dessas áreas ao mesmo tempo.</w:t>
+      </w:r>
       <w:bookmarkEnd w:id="0"/>
     </w:p>
     <w:sectPr>
@@ -19,6 +444,192 @@
     </w:sectPr>
   </w:body>
 </w:document>
+</file>
+
+<file path=word/numbering.xml><?xml version="1.0" encoding="utf-8"?>
+<w:numbering xmlns:wpc="http://schemas.microsoft.com/office/word/2010/wordprocessingCanvas" xmlns:cx="http://schemas.microsoft.com/office/drawing/2014/chartex" xmlns:mc="http://schemas.openxmlformats.org/markup-compatibility/2006" xmlns:o="urn:schemas-microsoft-com:office:office" xmlns:r="http://schemas.openxmlformats.org/officeDocument/2006/relationships" xmlns:m="http://schemas.openxmlformats.org/officeDocument/2006/math" xmlns:v="urn:schemas-microsoft-com:vml" xmlns:wp14="http://schemas.microsoft.com/office/word/2010/wordprocessingDrawing" xmlns:wp="http://schemas.openxmlformats.org/drawingml/2006/wordprocessingDrawing" xmlns:w10="urn:schemas-microsoft-com:office:word" xmlns:w="http://schemas.openxmlformats.org/wordprocessingml/2006/main" xmlns:w14="http://schemas.microsoft.com/office/word/2010/wordml" xmlns:w15="http://schemas.microsoft.com/office/word/2012/wordml" xmlns:w16se="http://schemas.microsoft.com/office/word/2015/wordml/symex" xmlns:wpg="http://schemas.microsoft.com/office/word/2010/wordprocessingGroup" xmlns:wpi="http://schemas.microsoft.com/office/word/2010/wordprocessingInk" xmlns:wne="http://schemas.microsoft.com/office/word/2006/wordml" xmlns:wps="http://schemas.microsoft.com/office/word/2010/wordprocessingShape" mc:Ignorable="w14 w15 w16se wp14">
+  <w:abstractNum w:abstractNumId="0" w15:restartNumberingAfterBreak="0">
+    <w:nsid w:val="25F27108"/>
+    <w:multiLevelType w:val="hybridMultilevel"/>
+    <w:tmpl w:val="DB0CFF38"/>
+    <w:lvl w:ilvl="0" w:tplc="0416000F">
+      <w:start w:val="1"/>
+      <w:numFmt w:val="decimal"/>
+      <w:lvlText w:val="%1."/>
+      <w:lvlJc w:val="left"/>
+      <w:pPr>
+        <w:ind w:left="720" w:hanging="360"/>
+      </w:pPr>
+      <w:rPr>
+        <w:rFonts w:hint="default"/>
+      </w:rPr>
+    </w:lvl>
+    <w:lvl w:ilvl="1" w:tplc="04160019" w:tentative="1">
+      <w:start w:val="1"/>
+      <w:numFmt w:val="lowerLetter"/>
+      <w:lvlText w:val="%2."/>
+      <w:lvlJc w:val="left"/>
+      <w:pPr>
+        <w:ind w:left="1440" w:hanging="360"/>
+      </w:pPr>
+    </w:lvl>
+    <w:lvl w:ilvl="2" w:tplc="0416001B" w:tentative="1">
+      <w:start w:val="1"/>
+      <w:numFmt w:val="lowerRoman"/>
+      <w:lvlText w:val="%3."/>
+      <w:lvlJc w:val="right"/>
+      <w:pPr>
+        <w:ind w:left="2160" w:hanging="180"/>
+      </w:pPr>
+    </w:lvl>
+    <w:lvl w:ilvl="3" w:tplc="0416000F" w:tentative="1">
+      <w:start w:val="1"/>
+      <w:numFmt w:val="decimal"/>
+      <w:lvlText w:val="%4."/>
+      <w:lvlJc w:val="left"/>
+      <w:pPr>
+        <w:ind w:left="2880" w:hanging="360"/>
+      </w:pPr>
+    </w:lvl>
+    <w:lvl w:ilvl="4" w:tplc="04160019" w:tentative="1">
+      <w:start w:val="1"/>
+      <w:numFmt w:val="lowerLetter"/>
+      <w:lvlText w:val="%5."/>
+      <w:lvlJc w:val="left"/>
+      <w:pPr>
+        <w:ind w:left="3600" w:hanging="360"/>
+      </w:pPr>
+    </w:lvl>
+    <w:lvl w:ilvl="5" w:tplc="0416001B" w:tentative="1">
+      <w:start w:val="1"/>
+      <w:numFmt w:val="lowerRoman"/>
+      <w:lvlText w:val="%6."/>
+      <w:lvlJc w:val="right"/>
+      <w:pPr>
+        <w:ind w:left="4320" w:hanging="180"/>
+      </w:pPr>
+    </w:lvl>
+    <w:lvl w:ilvl="6" w:tplc="0416000F" w:tentative="1">
+      <w:start w:val="1"/>
+      <w:numFmt w:val="decimal"/>
+      <w:lvlText w:val="%7."/>
+      <w:lvlJc w:val="left"/>
+      <w:pPr>
+        <w:ind w:left="5040" w:hanging="360"/>
+      </w:pPr>
+    </w:lvl>
+    <w:lvl w:ilvl="7" w:tplc="04160019" w:tentative="1">
+      <w:start w:val="1"/>
+      <w:numFmt w:val="lowerLetter"/>
+      <w:lvlText w:val="%8."/>
+      <w:lvlJc w:val="left"/>
+      <w:pPr>
+        <w:ind w:left="5760" w:hanging="360"/>
+      </w:pPr>
+    </w:lvl>
+    <w:lvl w:ilvl="8" w:tplc="0416001B" w:tentative="1">
+      <w:start w:val="1"/>
+      <w:numFmt w:val="lowerRoman"/>
+      <w:lvlText w:val="%9."/>
+      <w:lvlJc w:val="right"/>
+      <w:pPr>
+        <w:ind w:left="6480" w:hanging="180"/>
+      </w:pPr>
+    </w:lvl>
+  </w:abstractNum>
+  <w:abstractNum w:abstractNumId="1" w15:restartNumberingAfterBreak="0">
+    <w:nsid w:val="717B50AD"/>
+    <w:multiLevelType w:val="hybridMultilevel"/>
+    <w:tmpl w:val="9D08EC2E"/>
+    <w:lvl w:ilvl="0" w:tplc="0416000F">
+      <w:start w:val="1"/>
+      <w:numFmt w:val="decimal"/>
+      <w:lvlText w:val="%1."/>
+      <w:lvlJc w:val="left"/>
+      <w:pPr>
+        <w:ind w:left="720" w:hanging="360"/>
+      </w:pPr>
+    </w:lvl>
+    <w:lvl w:ilvl="1" w:tplc="04160019" w:tentative="1">
+      <w:start w:val="1"/>
+      <w:numFmt w:val="lowerLetter"/>
+      <w:lvlText w:val="%2."/>
+      <w:lvlJc w:val="left"/>
+      <w:pPr>
+        <w:ind w:left="1440" w:hanging="360"/>
+      </w:pPr>
+    </w:lvl>
+    <w:lvl w:ilvl="2" w:tplc="0416001B" w:tentative="1">
+      <w:start w:val="1"/>
+      <w:numFmt w:val="lowerRoman"/>
+      <w:lvlText w:val="%3."/>
+      <w:lvlJc w:val="right"/>
+      <w:pPr>
+        <w:ind w:left="2160" w:hanging="180"/>
+      </w:pPr>
+    </w:lvl>
+    <w:lvl w:ilvl="3" w:tplc="0416000F" w:tentative="1">
+      <w:start w:val="1"/>
+      <w:numFmt w:val="decimal"/>
+      <w:lvlText w:val="%4."/>
+      <w:lvlJc w:val="left"/>
+      <w:pPr>
+        <w:ind w:left="2880" w:hanging="360"/>
+      </w:pPr>
+    </w:lvl>
+    <w:lvl w:ilvl="4" w:tplc="04160019" w:tentative="1">
+      <w:start w:val="1"/>
+      <w:numFmt w:val="lowerLetter"/>
+      <w:lvlText w:val="%5."/>
+      <w:lvlJc w:val="left"/>
+      <w:pPr>
+        <w:ind w:left="3600" w:hanging="360"/>
+      </w:pPr>
+    </w:lvl>
+    <w:lvl w:ilvl="5" w:tplc="0416001B" w:tentative="1">
+      <w:start w:val="1"/>
+      <w:numFmt w:val="lowerRoman"/>
+      <w:lvlText w:val="%6."/>
+      <w:lvlJc w:val="right"/>
+      <w:pPr>
+        <w:ind w:left="4320" w:hanging="180"/>
+      </w:pPr>
+    </w:lvl>
+    <w:lvl w:ilvl="6" w:tplc="0416000F" w:tentative="1">
+      <w:start w:val="1"/>
+      <w:numFmt w:val="decimal"/>
+      <w:lvlText w:val="%7."/>
+      <w:lvlJc w:val="left"/>
+      <w:pPr>
+        <w:ind w:left="5040" w:hanging="360"/>
+      </w:pPr>
+    </w:lvl>
+    <w:lvl w:ilvl="7" w:tplc="04160019" w:tentative="1">
+      <w:start w:val="1"/>
+      <w:numFmt w:val="lowerLetter"/>
+      <w:lvlText w:val="%8."/>
+      <w:lvlJc w:val="left"/>
+      <w:pPr>
+        <w:ind w:left="5760" w:hanging="360"/>
+      </w:pPr>
+    </w:lvl>
+    <w:lvl w:ilvl="8" w:tplc="0416001B" w:tentative="1">
+      <w:start w:val="1"/>
+      <w:numFmt w:val="lowerRoman"/>
+      <w:lvlText w:val="%9."/>
+      <w:lvlJc w:val="right"/>
+      <w:pPr>
+        <w:ind w:left="6480" w:hanging="180"/>
+      </w:pPr>
+    </w:lvl>
+  </w:abstractNum>
+  <w:num w:numId="1">
+    <w:abstractNumId w:val="0"/>
+  </w:num>
+  <w:num w:numId="2">
+    <w:abstractNumId w:val="1"/>
+  </w:num>
+</w:numbering>
 </file>
 
 <file path=word/styles.xml><?xml version="1.0" encoding="utf-8"?>
@@ -414,6 +1025,7 @@
   <w:style w:type="paragraph" w:default="1" w:styleId="Normal">
     <w:name w:val="Normal"/>
     <w:qFormat/>
+    <w:rsid w:val="0003204A"/>
   </w:style>
   <w:style w:type="character" w:default="1" w:styleId="Fontepargpadro">
     <w:name w:val="Default Paragraph Font"/>
@@ -441,6 +1053,17 @@
     <w:uiPriority w:val="99"/>
     <w:semiHidden/>
     <w:unhideWhenUsed/>
+  </w:style>
+  <w:style w:type="paragraph" w:styleId="PargrafodaLista">
+    <w:name w:val="List Paragraph"/>
+    <w:basedOn w:val="Normal"/>
+    <w:uiPriority w:val="34"/>
+    <w:qFormat/>
+    <w:rsid w:val="00F40A6F"/>
+    <w:pPr>
+      <w:ind w:left="720"/>
+      <w:contextualSpacing/>
+    </w:pPr>
   </w:style>
 </w:styles>
 </file>

</xml_diff>